<commit_message>
normals on some more models
</commit_message>
<xml_diff>
--- a/Checkpoints/CP05/Checkpoint #5 (INFO-3111, Summer 2024).docx
+++ b/Checkpoints/CP05/Checkpoint #5 (INFO-3111, Summer 2024).docx
@@ -1,6 +1,6 @@
 
 <file path=word/document.xml><?xml version="1.0" encoding="utf-8"?>
-<w:document xmlns:wpc="http://schemas.microsoft.com/office/word/2010/wordprocessingCanvas" xmlns:cx="http://schemas.microsoft.com/office/drawing/2014/chartex" xmlns:cx1="http://schemas.microsoft.com/office/drawing/2015/9/8/chartex" xmlns:cx2="http://schemas.microsoft.com/office/drawing/2015/10/21/chartex" xmlns:cx3="http://schemas.microsoft.com/office/drawing/2016/5/9/chartex" xmlns:cx4="http://schemas.microsoft.com/office/drawing/2016/5/10/chartex" xmlns:cx5="http://schemas.microsoft.com/office/drawing/2016/5/11/chartex" xmlns:cx6="http://schemas.microsoft.com/office/drawing/2016/5/12/chartex" xmlns:cx7="http://schemas.microsoft.com/office/drawing/2016/5/13/chartex" xmlns:cx8="http://schemas.microsoft.com/office/drawing/2016/5/14/chartex" xmlns:mc="http://schemas.openxmlformats.org/markup-compatibility/2006" xmlns:aink="http://schemas.microsoft.com/office/drawing/2016/ink" xmlns:am3d="http://schemas.microsoft.com/office/drawing/2017/model3d" xmlns:o="urn:schemas-microsoft-com:office:office" xmlns:oel="http://schemas.microsoft.com/office/2019/extlst" xmlns:r="http://schemas.openxmlformats.org/officeDocument/2006/relationships" xmlns:m="http://schemas.openxmlformats.org/officeDocument/2006/math" xmlns:v="urn:schemas-microsoft-com:vml" xmlns:wp14="http://schemas.microsoft.com/office/word/2010/wordprocessingDrawing" xmlns:wp="http://schemas.openxmlformats.org/drawingml/2006/wordprocessingDrawing" xmlns:w10="urn:schemas-microsoft-com:office:word" xmlns:w="http://schemas.openxmlformats.org/wordprocessingml/2006/main" xmlns:w14="http://schemas.microsoft.com/office/word/2010/wordml" xmlns:w15="http://schemas.microsoft.com/office/word/2012/wordml" xmlns:w16cex="http://schemas.microsoft.com/office/word/2018/wordml/cex" xmlns:w16cid="http://schemas.microsoft.com/office/word/2016/wordml/cid" xmlns:w16="http://schemas.microsoft.com/office/word/2018/wordml" xmlns:w16du="http://schemas.microsoft.com/office/word/2023/wordml/word16du" xmlns:w16sdtdh="http://schemas.microsoft.com/office/word/2020/wordml/sdtdatahash" xmlns:w16se="http://schemas.microsoft.com/office/word/2015/wordml/symex" xmlns:wpg="http://schemas.microsoft.com/office/word/2010/wordprocessingGroup" xmlns:wpi="http://schemas.microsoft.com/office/word/2010/wordprocessingInk" xmlns:wne="http://schemas.microsoft.com/office/word/2006/wordml" xmlns:wps="http://schemas.microsoft.com/office/word/2010/wordprocessingShape" mc:Ignorable="w14 w15 w16se w16cid w16 w16cex w16sdtdh w16du wp14">
+<w:document xmlns:wpc="http://schemas.microsoft.com/office/word/2010/wordprocessingCanvas" xmlns:cx="http://schemas.microsoft.com/office/drawing/2014/chartex" xmlns:cx1="http://schemas.microsoft.com/office/drawing/2015/9/8/chartex" xmlns:cx2="http://schemas.microsoft.com/office/drawing/2015/10/21/chartex" xmlns:cx3="http://schemas.microsoft.com/office/drawing/2016/5/9/chartex" xmlns:cx4="http://schemas.microsoft.com/office/drawing/2016/5/10/chartex" xmlns:cx5="http://schemas.microsoft.com/office/drawing/2016/5/11/chartex" xmlns:cx6="http://schemas.microsoft.com/office/drawing/2016/5/12/chartex" xmlns:cx7="http://schemas.microsoft.com/office/drawing/2016/5/13/chartex" xmlns:cx8="http://schemas.microsoft.com/office/drawing/2016/5/14/chartex" xmlns:mc="http://schemas.openxmlformats.org/markup-compatibility/2006" xmlns:aink="http://schemas.microsoft.com/office/drawing/2016/ink" xmlns:am3d="http://schemas.microsoft.com/office/drawing/2017/model3d" xmlns:o="urn:schemas-microsoft-com:office:office" xmlns:oel="http://schemas.microsoft.com/office/2019/extlst" xmlns:r="http://schemas.openxmlformats.org/officeDocument/2006/relationships" xmlns:m="http://schemas.openxmlformats.org/officeDocument/2006/math" xmlns:v="urn:schemas-microsoft-com:vml" xmlns:wp14="http://schemas.microsoft.com/office/word/2010/wordprocessingDrawing" xmlns:wp="http://schemas.openxmlformats.org/drawingml/2006/wordprocessingDrawing" xmlns:w10="urn:schemas-microsoft-com:office:word" xmlns:w="http://schemas.openxmlformats.org/wordprocessingml/2006/main" xmlns:w14="http://schemas.microsoft.com/office/word/2010/wordml" xmlns:w15="http://schemas.microsoft.com/office/word/2012/wordml" xmlns:w16cex="http://schemas.microsoft.com/office/word/2018/wordml/cex" xmlns:w16cid="http://schemas.microsoft.com/office/word/2016/wordml/cid" xmlns:w16="http://schemas.microsoft.com/office/word/2018/wordml" xmlns:w16du="http://schemas.microsoft.com/office/word/2023/wordml/word16du" xmlns:w16sdtdh="http://schemas.microsoft.com/office/word/2020/wordml/sdtdatahash" xmlns:w16sdtfl="http://schemas.microsoft.com/office/word/2024/wordml/sdtformatlock" xmlns:w16se="http://schemas.microsoft.com/office/word/2015/wordml/symex" xmlns:wpg="http://schemas.microsoft.com/office/word/2010/wordprocessingGroup" xmlns:wpi="http://schemas.microsoft.com/office/word/2010/wordprocessingInk" xmlns:wne="http://schemas.microsoft.com/office/word/2006/wordml" xmlns:wps="http://schemas.microsoft.com/office/word/2010/wordprocessingShape" mc:Ignorable="w14 w15 w16se w16cid w16 w16cex w16sdtdh w16sdtfl w16du wp14">
   <w:body>
     <w:p>
       <w:pPr>
@@ -19,16 +19,6 @@
           <w:szCs w:val="32"/>
         </w:rPr>
         <w:t>INFO-3111 Summer 2024 – Checkpoint #</w:t>
-      </w:r>
-      <w:r>
-        <w:rPr>
-          <w:b/>
-          <w:bCs/>
-          <w:dstrike/>
-          <w:sz w:val="32"/>
-          <w:szCs w:val="32"/>
-        </w:rPr>
-        <w:t>4</w:t>
       </w:r>
       <w:r>
         <w:rPr>
@@ -96,43 +86,35 @@
                 <w:b/>
                 <w:bCs/>
               </w:rPr>
-              <w:t xml:space="preserve">12:00 PM (noon), </w:t>
+              <w:t>6</w:t>
             </w:r>
             <w:r>
               <w:rPr>
                 <w:b/>
                 <w:bCs/>
               </w:rPr>
-              <w:t>Thursday</w:t>
+              <w:t>:00 PM</w:t>
             </w:r>
             <w:r>
               <w:rPr>
                 <w:b/>
                 <w:bCs/>
               </w:rPr>
-              <w:t>, May 2</w:t>
+              <w:t xml:space="preserve"> Wednesday June 11</w:t>
             </w:r>
             <w:r>
               <w:rPr>
                 <w:b/>
                 <w:bCs/>
               </w:rPr>
-              <w:t>3</w:t>
-            </w:r>
-            <w:r>
-              <w:rPr>
-                <w:b/>
-                <w:bCs/>
-                <w:vertAlign w:val="superscript"/>
-              </w:rPr>
-              <w:t>rd</w:t>
+              <w:t>, 202</w:t>
             </w:r>
             <w:r>
               <w:rPr>
                 <w:b/>
                 <w:bCs/>
               </w:rPr>
-              <w:t>, 2024</w:t>
+              <w:t>5</w:t>
             </w:r>
           </w:p>
         </w:tc>
@@ -255,11 +237,9 @@
       <w:r>
         <w:t xml:space="preserve">Mesh </w:t>
       </w:r>
-      <w:proofErr w:type="gramStart"/>
       <w:r>
         <w:t>name</w:t>
       </w:r>
-      <w:proofErr w:type="gramEnd"/>
     </w:p>
     <w:p>
       <w:pPr>
@@ -486,7 +466,7 @@
 </file>
 
 <file path=word/numbering.xml><?xml version="1.0" encoding="utf-8"?>
-<w:numbering xmlns:wpc="http://schemas.microsoft.com/office/word/2010/wordprocessingCanvas" xmlns:cx="http://schemas.microsoft.com/office/drawing/2014/chartex" xmlns:cx1="http://schemas.microsoft.com/office/drawing/2015/9/8/chartex" xmlns:cx2="http://schemas.microsoft.com/office/drawing/2015/10/21/chartex" xmlns:cx3="http://schemas.microsoft.com/office/drawing/2016/5/9/chartex" xmlns:cx4="http://schemas.microsoft.com/office/drawing/2016/5/10/chartex" xmlns:cx5="http://schemas.microsoft.com/office/drawing/2016/5/11/chartex" xmlns:cx6="http://schemas.microsoft.com/office/drawing/2016/5/12/chartex" xmlns:cx7="http://schemas.microsoft.com/office/drawing/2016/5/13/chartex" xmlns:cx8="http://schemas.microsoft.com/office/drawing/2016/5/14/chartex" xmlns:mc="http://schemas.openxmlformats.org/markup-compatibility/2006" xmlns:aink="http://schemas.microsoft.com/office/drawing/2016/ink" xmlns:am3d="http://schemas.microsoft.com/office/drawing/2017/model3d" xmlns:o="urn:schemas-microsoft-com:office:office" xmlns:oel="http://schemas.microsoft.com/office/2019/extlst" xmlns:r="http://schemas.openxmlformats.org/officeDocument/2006/relationships" xmlns:m="http://schemas.openxmlformats.org/officeDocument/2006/math" xmlns:v="urn:schemas-microsoft-com:vml" xmlns:wp14="http://schemas.microsoft.com/office/word/2010/wordprocessingDrawing" xmlns:wp="http://schemas.openxmlformats.org/drawingml/2006/wordprocessingDrawing" xmlns:w10="urn:schemas-microsoft-com:office:word" xmlns:w="http://schemas.openxmlformats.org/wordprocessingml/2006/main" xmlns:w14="http://schemas.microsoft.com/office/word/2010/wordml" xmlns:w15="http://schemas.microsoft.com/office/word/2012/wordml" xmlns:w16cex="http://schemas.microsoft.com/office/word/2018/wordml/cex" xmlns:w16cid="http://schemas.microsoft.com/office/word/2016/wordml/cid" xmlns:w16="http://schemas.microsoft.com/office/word/2018/wordml" xmlns:w16du="http://schemas.microsoft.com/office/word/2023/wordml/word16du" xmlns:w16sdtdh="http://schemas.microsoft.com/office/word/2020/wordml/sdtdatahash" xmlns:w16se="http://schemas.microsoft.com/office/word/2015/wordml/symex" xmlns:wpg="http://schemas.microsoft.com/office/word/2010/wordprocessingGroup" xmlns:wpi="http://schemas.microsoft.com/office/word/2010/wordprocessingInk" xmlns:wne="http://schemas.microsoft.com/office/word/2006/wordml" xmlns:wps="http://schemas.microsoft.com/office/word/2010/wordprocessingShape" mc:Ignorable="w14 w15 w16se w16cid w16 w16cex w16sdtdh w16du wp14">
+<w:numbering xmlns:wpc="http://schemas.microsoft.com/office/word/2010/wordprocessingCanvas" xmlns:cx="http://schemas.microsoft.com/office/drawing/2014/chartex" xmlns:cx1="http://schemas.microsoft.com/office/drawing/2015/9/8/chartex" xmlns:cx2="http://schemas.microsoft.com/office/drawing/2015/10/21/chartex" xmlns:cx3="http://schemas.microsoft.com/office/drawing/2016/5/9/chartex" xmlns:cx4="http://schemas.microsoft.com/office/drawing/2016/5/10/chartex" xmlns:cx5="http://schemas.microsoft.com/office/drawing/2016/5/11/chartex" xmlns:cx6="http://schemas.microsoft.com/office/drawing/2016/5/12/chartex" xmlns:cx7="http://schemas.microsoft.com/office/drawing/2016/5/13/chartex" xmlns:cx8="http://schemas.microsoft.com/office/drawing/2016/5/14/chartex" xmlns:mc="http://schemas.openxmlformats.org/markup-compatibility/2006" xmlns:aink="http://schemas.microsoft.com/office/drawing/2016/ink" xmlns:am3d="http://schemas.microsoft.com/office/drawing/2017/model3d" xmlns:o="urn:schemas-microsoft-com:office:office" xmlns:oel="http://schemas.microsoft.com/office/2019/extlst" xmlns:r="http://schemas.openxmlformats.org/officeDocument/2006/relationships" xmlns:m="http://schemas.openxmlformats.org/officeDocument/2006/math" xmlns:v="urn:schemas-microsoft-com:vml" xmlns:wp14="http://schemas.microsoft.com/office/word/2010/wordprocessingDrawing" xmlns:wp="http://schemas.openxmlformats.org/drawingml/2006/wordprocessingDrawing" xmlns:w10="urn:schemas-microsoft-com:office:word" xmlns:w="http://schemas.openxmlformats.org/wordprocessingml/2006/main" xmlns:w14="http://schemas.microsoft.com/office/word/2010/wordml" xmlns:w15="http://schemas.microsoft.com/office/word/2012/wordml" xmlns:w16cex="http://schemas.microsoft.com/office/word/2018/wordml/cex" xmlns:w16cid="http://schemas.microsoft.com/office/word/2016/wordml/cid" xmlns:w16="http://schemas.microsoft.com/office/word/2018/wordml" xmlns:w16du="http://schemas.microsoft.com/office/word/2023/wordml/word16du" xmlns:w16sdtdh="http://schemas.microsoft.com/office/word/2020/wordml/sdtdatahash" xmlns:w16sdtfl="http://schemas.microsoft.com/office/word/2024/wordml/sdtformatlock" xmlns:w16se="http://schemas.microsoft.com/office/word/2015/wordml/symex" xmlns:wpg="http://schemas.microsoft.com/office/word/2010/wordprocessingGroup" xmlns:wpi="http://schemas.microsoft.com/office/word/2010/wordprocessingInk" xmlns:wne="http://schemas.microsoft.com/office/word/2006/wordml" xmlns:wps="http://schemas.microsoft.com/office/word/2010/wordprocessingShape" mc:Ignorable="w14 w15 w16se w16cid w16 w16cex w16sdtdh w16sdtfl w16du wp14">
   <w:abstractNum w:abstractNumId="0" w15:restartNumberingAfterBreak="0">
     <w:nsid w:val="27CA1E62"/>
     <w:multiLevelType w:val="multilevel"/>
@@ -900,7 +880,7 @@
 </file>
 
 <file path=word/styles.xml><?xml version="1.0" encoding="utf-8"?>
-<w:styles xmlns:mc="http://schemas.openxmlformats.org/markup-compatibility/2006" xmlns:r="http://schemas.openxmlformats.org/officeDocument/2006/relationships" xmlns:w="http://schemas.openxmlformats.org/wordprocessingml/2006/main" xmlns:w14="http://schemas.microsoft.com/office/word/2010/wordml" xmlns:w15="http://schemas.microsoft.com/office/word/2012/wordml" xmlns:w16cex="http://schemas.microsoft.com/office/word/2018/wordml/cex" xmlns:w16cid="http://schemas.microsoft.com/office/word/2016/wordml/cid" xmlns:w16="http://schemas.microsoft.com/office/word/2018/wordml" xmlns:w16du="http://schemas.microsoft.com/office/word/2023/wordml/word16du" xmlns:w16sdtdh="http://schemas.microsoft.com/office/word/2020/wordml/sdtdatahash" xmlns:w16se="http://schemas.microsoft.com/office/word/2015/wordml/symex" mc:Ignorable="w14 w15 w16se w16cid w16 w16cex w16sdtdh w16du">
+<w:styles xmlns:mc="http://schemas.openxmlformats.org/markup-compatibility/2006" xmlns:r="http://schemas.openxmlformats.org/officeDocument/2006/relationships" xmlns:w="http://schemas.openxmlformats.org/wordprocessingml/2006/main" xmlns:w14="http://schemas.microsoft.com/office/word/2010/wordml" xmlns:w15="http://schemas.microsoft.com/office/word/2012/wordml" xmlns:w16cex="http://schemas.microsoft.com/office/word/2018/wordml/cex" xmlns:w16cid="http://schemas.microsoft.com/office/word/2016/wordml/cid" xmlns:w16="http://schemas.microsoft.com/office/word/2018/wordml" xmlns:w16du="http://schemas.microsoft.com/office/word/2023/wordml/word16du" xmlns:w16sdtdh="http://schemas.microsoft.com/office/word/2020/wordml/sdtdatahash" xmlns:w16sdtfl="http://schemas.microsoft.com/office/word/2024/wordml/sdtformatlock" xmlns:w16se="http://schemas.microsoft.com/office/word/2015/wordml/symex" mc:Ignorable="w14 w15 w16se w16cid w16 w16cex w16sdtdh w16sdtfl w16du">
   <w:docDefaults>
     <w:rPrDefault>
       <w:rPr>

</xml_diff>